<commit_message>
SerialOp: Watchdog restart addedת EthToDevice message handling added UeiBrige: SerialOutput: change in wait state calc
</commit_message>
<xml_diff>
--- a/Doc/UeiBridge user guide.docx
+++ b/Doc/UeiBridge user guide.docx
@@ -1,18 +1,13 @@
 
 <file path=word/document.xml><?xml version="1.0" encoding="utf-8"?>
-<w:document xmlns:wpc="http://schemas.microsoft.com/office/word/2010/wordprocessingCanvas" xmlns:cx="http://schemas.microsoft.com/office/drawing/2014/chartex" xmlns:cx1="http://schemas.microsoft.com/office/drawing/2015/9/8/chartex" xmlns:cx2="http://schemas.microsoft.com/office/drawing/2015/10/21/chartex" xmlns:cx3="http://schemas.microsoft.com/office/drawing/2016/5/9/chartex" xmlns:cx4="http://schemas.microsoft.com/office/drawing/2016/5/10/chartex" xmlns:cx5="http://schemas.microsoft.com/office/drawing/2016/5/11/chartex" xmlns:cx6="http://schemas.microsoft.com/office/drawing/2016/5/12/chartex" xmlns:cx7="http://schemas.microsoft.com/office/drawing/2016/5/13/chartex" xmlns:cx8="http://schemas.microsoft.com/office/drawing/2016/5/14/chartex" xmlns:mc="http://schemas.openxmlformats.org/markup-compatibility/2006" xmlns:aink="http://schemas.microsoft.com/office/drawing/2016/ink" xmlns:am3d="http://schemas.microsoft.com/office/drawing/2017/model3d" xmlns:o="urn:schemas-microsoft-com:office:office" xmlns:oel="http://schemas.microsoft.com/office/2019/extlst" xmlns:r="http://schemas.openxmlformats.org/officeDocument/2006/relationships" xmlns:m="http://schemas.openxmlformats.org/officeDocument/2006/math" xmlns:v="urn:schemas-microsoft-com:vml" xmlns:wp14="http://schemas.microsoft.com/office/word/2010/wordprocessingDrawing" xmlns:wp="http://schemas.openxmlformats.org/drawingml/2006/wordprocessingDrawing" xmlns:w10="urn:schemas-microsoft-com:office:word" xmlns:w="http://schemas.openxmlformats.org/wordprocessingml/2006/main" xmlns:w14="http://schemas.microsoft.com/office/word/2010/wordml" xmlns:w15="http://schemas.microsoft.com/office/word/2012/wordml" xmlns:w16cex="http://schemas.microsoft.com/office/word/2018/wordml/cex" xmlns:w16cid="http://schemas.microsoft.com/office/word/2016/wordml/cid" xmlns:w16="http://schemas.microsoft.com/office/word/2018/wordml" xmlns:w16sdtdh="http://schemas.microsoft.com/office/word/2020/wordml/sdtdatahash" xmlns:w16se="http://schemas.microsoft.com/office/word/2015/wordml/symex" xmlns:wpg="http://schemas.microsoft.com/office/word/2010/wordprocessingGroup" xmlns:wpi="http://schemas.microsoft.com/office/word/2010/wordprocessingInk" xmlns:wne="http://schemas.microsoft.com/office/word/2006/wordml" xmlns:wps="http://schemas.microsoft.com/office/word/2010/wordprocessingShape" mc:Ignorable="w14 w15 w16se w16cid w16 w16cex w16sdtdh wp14">
+<w:document xmlns:wpc="http://schemas.microsoft.com/office/word/2010/wordprocessingCanvas" xmlns:cx="http://schemas.microsoft.com/office/drawing/2014/chartex" xmlns:cx1="http://schemas.microsoft.com/office/drawing/2015/9/8/chartex" xmlns:cx2="http://schemas.microsoft.com/office/drawing/2015/10/21/chartex" xmlns:cx3="http://schemas.microsoft.com/office/drawing/2016/5/9/chartex" xmlns:cx4="http://schemas.microsoft.com/office/drawing/2016/5/10/chartex" xmlns:cx5="http://schemas.microsoft.com/office/drawing/2016/5/11/chartex" xmlns:cx6="http://schemas.microsoft.com/office/drawing/2016/5/12/chartex" xmlns:cx7="http://schemas.microsoft.com/office/drawing/2016/5/13/chartex" xmlns:cx8="http://schemas.microsoft.com/office/drawing/2016/5/14/chartex" xmlns:mc="http://schemas.openxmlformats.org/markup-compatibility/2006" xmlns:aink="http://schemas.microsoft.com/office/drawing/2016/ink" xmlns:am3d="http://schemas.microsoft.com/office/drawing/2017/model3d" xmlns:o="urn:schemas-microsoft-com:office:office" xmlns:r="http://schemas.openxmlformats.org/officeDocument/2006/relationships" xmlns:m="http://schemas.openxmlformats.org/officeDocument/2006/math" xmlns:v="urn:schemas-microsoft-com:vml" xmlns:wp14="http://schemas.microsoft.com/office/word/2010/wordprocessingDrawing" xmlns:wp="http://schemas.openxmlformats.org/drawingml/2006/wordprocessingDrawing" xmlns:w10="urn:schemas-microsoft-com:office:word" xmlns:w="http://schemas.openxmlformats.org/wordprocessingml/2006/main" xmlns:w14="http://schemas.microsoft.com/office/word/2010/wordml" xmlns:w15="http://schemas.microsoft.com/office/word/2012/wordml" xmlns:w16cex="http://schemas.microsoft.com/office/word/2018/wordml/cex" xmlns:w16cid="http://schemas.microsoft.com/office/word/2016/wordml/cid" xmlns:w16="http://schemas.microsoft.com/office/word/2018/wordml" xmlns:w16sdtdh="http://schemas.microsoft.com/office/word/2020/wordml/sdtdatahash" xmlns:w16se="http://schemas.microsoft.com/office/word/2015/wordml/symex" xmlns:wpg="http://schemas.microsoft.com/office/word/2010/wordprocessingGroup" xmlns:wpi="http://schemas.microsoft.com/office/word/2010/wordprocessingInk" xmlns:wne="http://schemas.microsoft.com/office/word/2006/wordml" xmlns:wps="http://schemas.microsoft.com/office/word/2010/wordprocessingShape" mc:Ignorable="w14 w15 w16se w16cid w16 w16cex w16sdtdh wp14">
   <w:body>
     <w:p>
       <w:pPr>
         <w:pStyle w:val="Title"/>
       </w:pPr>
-      <w:proofErr w:type="spellStart"/>
-      <w:r>
-        <w:t>UeiBridge</w:t>
-      </w:r>
-      <w:proofErr w:type="spellEnd"/>
-      <w:r>
-        <w:t xml:space="preserve"> suit users guide</w:t>
+      <w:r>
+        <w:t>UeiBridge suit users guide</w:t>
       </w:r>
     </w:p>
     <w:p>
@@ -24,149 +19,120 @@
       </w:r>
     </w:p>
     <w:p>
-      <w:proofErr w:type="spellStart"/>
-      <w:r>
-        <w:t>UeiBridge</w:t>
-      </w:r>
-      <w:proofErr w:type="spellEnd"/>
+      <w:r>
+        <w:t xml:space="preserve">UeiBridge </w:t>
+      </w:r>
+      <w:r>
+        <w:t xml:space="preserve">controls a </w:t>
+      </w:r>
+      <w:proofErr w:type="spellStart"/>
+      <w:r>
+        <w:t>Uei</w:t>
+      </w:r>
+      <w:proofErr w:type="spellEnd"/>
+      <w:r>
+        <w:t xml:space="preserve">-Cube which contains several I/O devices (cards).  </w:t>
+      </w:r>
+    </w:p>
+    <w:p>
+      <w:r>
+        <w:t xml:space="preserve">UeiBridge might receive </w:t>
+      </w:r>
+      <w:proofErr w:type="spellStart"/>
+      <w:r>
+        <w:t>udp</w:t>
+      </w:r>
+      <w:proofErr w:type="spellEnd"/>
+      <w:r>
+        <w:t xml:space="preserve"> messages from and external producer. This messages, with predefined </w:t>
+      </w:r>
+      <w:proofErr w:type="spellStart"/>
+      <w:r>
+        <w:t>icd</w:t>
+      </w:r>
+      <w:proofErr w:type="spellEnd"/>
+      <w:r>
+        <w:t xml:space="preserve"> format, are translated to commands that are </w:t>
+      </w:r>
+      <w:r>
+        <w:t>applied</w:t>
+      </w:r>
+      <w:r>
+        <w:t xml:space="preserve"> to one of the output devices.</w:t>
+      </w:r>
+    </w:p>
+    <w:p>
+      <w:r>
+        <w:t>From the other hand, it constantly reads the input devices</w:t>
+      </w:r>
+      <w:r>
+        <w:t xml:space="preserve">, convert the samples to predefined </w:t>
+      </w:r>
+      <w:proofErr w:type="spellStart"/>
+      <w:r>
+        <w:t>icd</w:t>
+      </w:r>
+      <w:proofErr w:type="spellEnd"/>
+      <w:r>
+        <w:t xml:space="preserve"> format,</w:t>
+      </w:r>
+      <w:r>
+        <w:t xml:space="preserve"> and sends </w:t>
+      </w:r>
+      <w:r>
+        <w:t>them</w:t>
+      </w:r>
+      <w:r>
+        <w:t xml:space="preserve"> through </w:t>
+      </w:r>
+      <w:proofErr w:type="spellStart"/>
+      <w:r>
+        <w:t>udp</w:t>
+      </w:r>
+      <w:proofErr w:type="spellEnd"/>
+      <w:r>
+        <w:t xml:space="preserve"> messages to remote consumer.</w:t>
+      </w:r>
+    </w:p>
+    <w:p>
+      <w:r>
+        <w:t>There are couple of tools whic</w:t>
+      </w:r>
+      <w:r>
+        <w:t>h support the UeiBridge, they are also describes in this guide.</w:t>
+      </w:r>
+    </w:p>
+    <w:p>
+      <w:pPr>
+        <w:pStyle w:val="Heading1"/>
+      </w:pPr>
+      <w:r>
+        <w:t>UeiBridge (main application)</w:t>
+      </w:r>
+    </w:p>
+    <w:p>
+      <w:pPr>
+        <w:pStyle w:val="Heading2"/>
+      </w:pPr>
+      <w:r>
+        <w:t xml:space="preserve">Devices </w:t>
+      </w:r>
+      <w:r>
+        <w:t>Configuration</w:t>
+      </w:r>
+    </w:p>
+    <w:p>
+      <w:r>
+        <w:t>As mentioned, a cube is composed from several devices, each device in a dedicated slot. There is a single configuration file for each cube.</w:t>
+      </w:r>
       <w:r>
         <w:t xml:space="preserve"> </w:t>
       </w:r>
       <w:r>
-        <w:t xml:space="preserve">controls a </w:t>
-      </w:r>
-      <w:proofErr w:type="spellStart"/>
-      <w:r>
-        <w:t>Uei</w:t>
-      </w:r>
-      <w:proofErr w:type="spellEnd"/>
-      <w:r>
-        <w:t>-Cube</w:t>
-      </w:r>
-      <w:r>
-        <w:t xml:space="preserve"> which contains several I/O devices (cards).  </w:t>
-      </w:r>
-    </w:p>
-    <w:p>
-      <w:proofErr w:type="spellStart"/>
-      <w:r>
-        <w:t>UeiBridge</w:t>
-      </w:r>
-      <w:proofErr w:type="spellEnd"/>
-      <w:r>
-        <w:t xml:space="preserve"> might receive </w:t>
-      </w:r>
-      <w:proofErr w:type="spellStart"/>
-      <w:r>
-        <w:t>udp</w:t>
-      </w:r>
-      <w:proofErr w:type="spellEnd"/>
-      <w:r>
-        <w:t xml:space="preserve"> messages from and external producer. This messages, with predefined </w:t>
-      </w:r>
-      <w:proofErr w:type="spellStart"/>
-      <w:r>
-        <w:t>icd</w:t>
-      </w:r>
-      <w:proofErr w:type="spellEnd"/>
-      <w:r>
-        <w:t xml:space="preserve"> format, are translated to commands that are </w:t>
-      </w:r>
-      <w:r>
-        <w:t>applied</w:t>
-      </w:r>
-      <w:r>
-        <w:t xml:space="preserve"> to one of the output devices.</w:t>
-      </w:r>
-    </w:p>
-    <w:p>
-      <w:r>
-        <w:t>From the other hand, it constantly reads the input devices</w:t>
-      </w:r>
-      <w:r>
-        <w:t xml:space="preserve">, convert the samples to predefined </w:t>
-      </w:r>
-      <w:proofErr w:type="spellStart"/>
-      <w:r>
-        <w:t>icd</w:t>
-      </w:r>
-      <w:proofErr w:type="spellEnd"/>
-      <w:r>
-        <w:t xml:space="preserve"> format,</w:t>
-      </w:r>
-      <w:r>
-        <w:t xml:space="preserve"> and sends </w:t>
-      </w:r>
-      <w:r>
-        <w:t>them</w:t>
-      </w:r>
-      <w:r>
-        <w:t xml:space="preserve"> through </w:t>
-      </w:r>
-      <w:proofErr w:type="spellStart"/>
-      <w:r>
-        <w:t>udp</w:t>
-      </w:r>
-      <w:proofErr w:type="spellEnd"/>
-      <w:r>
-        <w:t xml:space="preserve"> messages to remote consumer.</w:t>
-      </w:r>
-    </w:p>
-    <w:p>
-      <w:r>
-        <w:t>There are couple of tools whic</w:t>
-      </w:r>
-      <w:r>
-        <w:t xml:space="preserve">h support the </w:t>
-      </w:r>
-      <w:proofErr w:type="spellStart"/>
-      <w:r>
-        <w:t>UeiBridge</w:t>
-      </w:r>
-      <w:proofErr w:type="spellEnd"/>
-      <w:r>
-        <w:t>, they are also describes in this guide.</w:t>
-      </w:r>
-    </w:p>
-    <w:p>
-      <w:pPr>
-        <w:pStyle w:val="Heading1"/>
-      </w:pPr>
-      <w:proofErr w:type="spellStart"/>
-      <w:r>
-        <w:t>UeiBridge</w:t>
-      </w:r>
-      <w:proofErr w:type="spellEnd"/>
-      <w:r>
-        <w:t xml:space="preserve"> (main application)</w:t>
-      </w:r>
-    </w:p>
-    <w:p>
-      <w:pPr>
-        <w:pStyle w:val="Heading2"/>
-      </w:pPr>
-      <w:r>
-        <w:t xml:space="preserve">Devices </w:t>
-      </w:r>
-      <w:r>
-        <w:t>Configuration</w:t>
-      </w:r>
-    </w:p>
-    <w:p>
-      <w:r>
-        <w:t>As mentioned, a cube is composed from several devices, each device in a dedicated slot. There is a single configuration file for each cube.</w:t>
-      </w:r>
-      <w:r>
-        <w:t xml:space="preserve"> </w:t>
-      </w:r>
-      <w:r>
         <w:t xml:space="preserve">The naming convention of the </w:t>
       </w:r>
       <w:r>
-        <w:t>c</w:t>
-      </w:r>
-      <w:r>
-        <w:t>onfiguration</w:t>
+        <w:t>configuration</w:t>
       </w:r>
       <w:r>
         <w:t xml:space="preserve"> file is '</w:t>
@@ -179,10 +145,7 @@
         <w:t>&lt;file&gt;.config</w:t>
       </w:r>
       <w:r>
-        <w:t>'</w:t>
-      </w:r>
-      <w:r>
-        <w:t>.</w:t>
+        <w:t>'.</w:t>
       </w:r>
     </w:p>
     <w:p>
@@ -210,43 +173,68 @@
     </w:p>
     <w:p>
       <w:r>
-        <w:t xml:space="preserve">When </w:t>
-      </w:r>
-      <w:proofErr w:type="spellStart"/>
-      <w:r>
-        <w:t>UeiBridge</w:t>
-      </w:r>
-      <w:proofErr w:type="spellEnd"/>
-      <w:r>
-        <w:t xml:space="preserve"> starts, it first search for a configuration which suits the connected cubes. </w:t>
-      </w:r>
-      <w:r>
-        <w:t xml:space="preserve">If there is an exiting file, it reads it and use its settings. </w:t>
-      </w:r>
-      <w:r>
-        <w:t xml:space="preserve">If </w:t>
-      </w:r>
-      <w:r>
-        <w:t>it</w:t>
-      </w:r>
-      <w:r>
-        <w:t xml:space="preserve"> can't find </w:t>
-      </w:r>
-      <w:r>
-        <w:t>a suitable</w:t>
-      </w:r>
-      <w:r>
-        <w:t xml:space="preserve"> file for, it automatically generates new default file. This file might be edited later with the </w:t>
-      </w:r>
-      <w:proofErr w:type="spellStart"/>
+        <w:t xml:space="preserve">When UeiBridge starts, it first search for a configuration which suits the connected cubes. </w:t>
+      </w:r>
+      <w:r>
+        <w:t>If there is an exiting file, it reads it and use its settings. If it can't find a suitable file, it automatically generates</w:t>
+      </w:r>
+      <w:r>
+        <w:rPr>
+          <w:rStyle w:val="FootnoteReference"/>
+        </w:rPr>
+        <w:footnoteReference w:id="1"/>
+      </w:r>
+      <w:r>
+        <w:t xml:space="preserve"> new default file. This file might be edited later with the </w:t>
+      </w:r>
       <w:r>
         <w:t>CubeDesign</w:t>
       </w:r>
-      <w:proofErr w:type="spellEnd"/>
       <w:r>
         <w:t xml:space="preserve"> GUI application</w:t>
       </w:r>
-    </w:p>
+      <w:r>
+        <w:t xml:space="preserve">. </w:t>
+      </w:r>
+    </w:p>
+    <w:p/>
+    <w:p>
+      <w:r>
+        <w:t>1.1.1</w:t>
+      </w:r>
+      <w:r>
+        <w:tab/>
+        <w:t>Startup</w:t>
+      </w:r>
+    </w:p>
+    <w:p>
+      <w:r>
+        <w:t>1.</w:t>
+      </w:r>
+      <w:r>
+        <w:tab/>
+        <w:t>Upon startup, the main program checks to see if config file exists, if exists, load it.</w:t>
+      </w:r>
+    </w:p>
+    <w:p>
+      <w:r>
+        <w:t>2.</w:t>
+      </w:r>
+      <w:r>
+        <w:tab/>
+        <w:t>If config files does not exist, the main program asks the Config modules to create default config according to device names, and saves it to file. This config shall be used for current session.</w:t>
+      </w:r>
+    </w:p>
+    <w:p>
+      <w:r>
+        <w:t>3.</w:t>
+      </w:r>
+      <w:r>
+        <w:tab/>
+      </w:r>
+    </w:p>
+    <w:p/>
+    <w:p/>
     <w:p>
       <w:pPr>
         <w:pStyle w:val="Heading3"/>
@@ -284,7 +272,6 @@
         <w:t xml:space="preserve"> </w:t>
       </w:r>
       <w:proofErr w:type="spellStart"/>
-      <w:proofErr w:type="gramStart"/>
       <w:r>
         <w:rPr>
           <w:color w:val="FF0000"/>
@@ -292,7 +279,6 @@
         <w:t>xsi:type</w:t>
       </w:r>
       <w:proofErr w:type="spellEnd"/>
-      <w:proofErr w:type="gramEnd"/>
       <w:r>
         <w:t>=</w:t>
       </w:r>
@@ -354,6 +340,7 @@
         <w:rPr>
           <w:color w:val="0000FF"/>
         </w:rPr>
+        <w:lastRenderedPageBreak/>
         <w:t xml:space="preserve">      &lt;</w:t>
       </w:r>
       <w:proofErr w:type="spellStart"/>
@@ -624,15 +611,7 @@
         <w:t>device</w:t>
       </w:r>
       <w:r>
-        <w:t xml:space="preserve">. In this case </w:t>
-      </w:r>
-      <w:proofErr w:type="spellStart"/>
-      <w:r>
-        <w:t>UeiBridge</w:t>
-      </w:r>
-      <w:proofErr w:type="spellEnd"/>
-      <w:r>
-        <w:t xml:space="preserve"> will not refer to this </w:t>
+        <w:t xml:space="preserve">. In this case UeiBridge will not refer to this </w:t>
       </w:r>
       <w:r>
         <w:t>device</w:t>
@@ -648,7 +627,6 @@
           <w:b/>
           <w:bCs/>
         </w:rPr>
-        <w:lastRenderedPageBreak/>
         <w:t>DeviceSlot</w:t>
       </w:r>
       <w:proofErr w:type="spellEnd"/>
@@ -691,23 +669,7 @@
       </w:r>
       <w:proofErr w:type="spellEnd"/>
       <w:r>
-        <w:t xml:space="preserve">: This field is unique to output devices. It defines the multicast address in which </w:t>
-      </w:r>
-      <w:proofErr w:type="spellStart"/>
-      <w:r>
-        <w:t>UeiBridge</w:t>
-      </w:r>
-      <w:proofErr w:type="spellEnd"/>
-      <w:r>
-        <w:t xml:space="preserve"> listen to messages that are aimed to this device. Basically, </w:t>
-      </w:r>
-      <w:proofErr w:type="spellStart"/>
-      <w:r>
-        <w:t>UeiBridge</w:t>
-      </w:r>
-      <w:proofErr w:type="spellEnd"/>
-      <w:r>
-        <w:t xml:space="preserve"> listen to incoming </w:t>
+        <w:t xml:space="preserve">: This field is unique to output devices. It defines the multicast address in which UeiBridge listen to messages that are aimed to this device. Basically, UeiBridge listen to incoming </w:t>
       </w:r>
       <w:proofErr w:type="spellStart"/>
       <w:r>
@@ -768,7 +730,6 @@
         <w:t xml:space="preserve"> </w:t>
       </w:r>
       <w:proofErr w:type="spellStart"/>
-      <w:proofErr w:type="gramStart"/>
       <w:r>
         <w:rPr>
           <w:color w:val="FF0000"/>
@@ -776,7 +737,6 @@
         <w:t>xsi:type</w:t>
       </w:r>
       <w:proofErr w:type="spellEnd"/>
-      <w:proofErr w:type="gramEnd"/>
       <w:r>
         <w:t>=</w:t>
       </w:r>
@@ -1085,7 +1045,6 @@
     </w:p>
     <w:p>
       <w:proofErr w:type="spellStart"/>
-      <w:proofErr w:type="gramStart"/>
       <w:r>
         <w:rPr>
           <w:b/>
@@ -1095,11 +1054,7 @@
       </w:r>
       <w:proofErr w:type="spellEnd"/>
       <w:r>
-        <w:t xml:space="preserve"> ,</w:t>
-      </w:r>
-      <w:proofErr w:type="gramEnd"/>
-      <w:r>
-        <w:t xml:space="preserve"> </w:t>
+        <w:t xml:space="preserve"> , </w:t>
       </w:r>
       <w:proofErr w:type="spellStart"/>
       <w:r>
@@ -1157,6 +1112,7 @@
           <w:b/>
           <w:bCs/>
         </w:rPr>
+        <w:lastRenderedPageBreak/>
         <w:t>DestEndPoint</w:t>
       </w:r>
       <w:proofErr w:type="spellEnd"/>
@@ -1176,58 +1132,45 @@
         <w:t xml:space="preserve">to </w:t>
       </w:r>
       <w:r>
-        <w:t xml:space="preserve">which </w:t>
-      </w:r>
-      <w:proofErr w:type="spellStart"/>
-      <w:r>
-        <w:t>UeiBridge</w:t>
-      </w:r>
-      <w:proofErr w:type="spellEnd"/>
+        <w:t xml:space="preserve">which UeiBridge </w:t>
+      </w:r>
+      <w:r>
+        <w:t xml:space="preserve">shall </w:t>
+      </w:r>
+      <w:r>
+        <w:t xml:space="preserve">send messages with </w:t>
+      </w:r>
+      <w:r>
+        <w:t>samples</w:t>
+      </w:r>
       <w:r>
         <w:t xml:space="preserve"> </w:t>
       </w:r>
       <w:r>
-        <w:t xml:space="preserve">shall </w:t>
-      </w:r>
-      <w:r>
-        <w:t xml:space="preserve">send messages with </w:t>
-      </w:r>
-      <w:r>
-        <w:t>samples</w:t>
+        <w:t>read from</w:t>
       </w:r>
       <w:r>
         <w:t xml:space="preserve"> </w:t>
       </w:r>
       <w:r>
-        <w:t>read from</w:t>
+        <w:t>this</w:t>
+      </w:r>
+      <w:r>
+        <w:t xml:space="preserve"> device. </w:t>
+      </w:r>
+      <w:r>
+        <w:t xml:space="preserve">UeiBridge </w:t>
+      </w:r>
+      <w:r>
+        <w:t>send</w:t>
+      </w:r>
+      <w:r>
+        <w:t>s</w:t>
       </w:r>
       <w:r>
         <w:t xml:space="preserve"> </w:t>
       </w:r>
       <w:r>
-        <w:t>this</w:t>
-      </w:r>
-      <w:r>
-        <w:t xml:space="preserve"> device. </w:t>
-      </w:r>
-      <w:proofErr w:type="spellStart"/>
-      <w:r>
-        <w:t>UeiBridge</w:t>
-      </w:r>
-      <w:proofErr w:type="spellEnd"/>
-      <w:r>
-        <w:t xml:space="preserve"> </w:t>
-      </w:r>
-      <w:r>
-        <w:t>send</w:t>
-      </w:r>
-      <w:r>
-        <w:t>s</w:t>
-      </w:r>
-      <w:r>
-        <w:t xml:space="preserve"> </w:t>
-      </w:r>
-      <w:r>
         <w:t>these</w:t>
       </w:r>
       <w:r>
@@ -1272,26 +1215,16 @@
       <w:pPr>
         <w:pStyle w:val="Heading1"/>
       </w:pPr>
-      <w:proofErr w:type="spellStart"/>
       <w:r>
         <w:t>StatusViewer</w:t>
       </w:r>
-      <w:proofErr w:type="spellEnd"/>
     </w:p>
     <w:p>
       <w:pPr>
         <w:pStyle w:val="Heading2"/>
       </w:pPr>
       <w:r>
-        <w:t xml:space="preserve">How </w:t>
-      </w:r>
-      <w:proofErr w:type="spellStart"/>
-      <w:r>
-        <w:t>StatusViewer</w:t>
-      </w:r>
-      <w:proofErr w:type="spellEnd"/>
-      <w:r>
-        <w:t xml:space="preserve"> select network card for multicast</w:t>
+        <w:t>How StatusViewer select network card for multicast</w:t>
       </w:r>
     </w:p>
     <w:p/>
@@ -1300,7 +1233,6 @@
         <w:pStyle w:val="Heading1"/>
       </w:pPr>
       <w:r>
-        <w:lastRenderedPageBreak/>
         <w:t>ByteStreamer3</w:t>
       </w:r>
     </w:p>
@@ -1308,21 +1240,17 @@
       <w:pPr>
         <w:pStyle w:val="Heading1"/>
       </w:pPr>
-      <w:proofErr w:type="spellStart"/>
       <w:r>
         <w:t>CubeDesign</w:t>
       </w:r>
-      <w:proofErr w:type="spellEnd"/>
     </w:p>
     <w:p>
       <w:pPr>
         <w:pStyle w:val="Heading1"/>
       </w:pPr>
-      <w:proofErr w:type="spellStart"/>
       <w:r>
         <w:t>CubeNet</w:t>
       </w:r>
-      <w:proofErr w:type="spellEnd"/>
     </w:p>
     <w:p/>
     <w:p/>
@@ -1341,7 +1269,7 @@
 </file>
 
 <file path=word/endnotes.xml><?xml version="1.0" encoding="utf-8"?>
-<w:endnotes xmlns:wpc="http://schemas.microsoft.com/office/word/2010/wordprocessingCanvas" xmlns:cx="http://schemas.microsoft.com/office/drawing/2014/chartex" xmlns:cx1="http://schemas.microsoft.com/office/drawing/2015/9/8/chartex" xmlns:cx2="http://schemas.microsoft.com/office/drawing/2015/10/21/chartex" xmlns:cx3="http://schemas.microsoft.com/office/drawing/2016/5/9/chartex" xmlns:cx4="http://schemas.microsoft.com/office/drawing/2016/5/10/chartex" xmlns:cx5="http://schemas.microsoft.com/office/drawing/2016/5/11/chartex" xmlns:cx6="http://schemas.microsoft.com/office/drawing/2016/5/12/chartex" xmlns:cx7="http://schemas.microsoft.com/office/drawing/2016/5/13/chartex" xmlns:cx8="http://schemas.microsoft.com/office/drawing/2016/5/14/chartex" xmlns:mc="http://schemas.openxmlformats.org/markup-compatibility/2006" xmlns:aink="http://schemas.microsoft.com/office/drawing/2016/ink" xmlns:am3d="http://schemas.microsoft.com/office/drawing/2017/model3d" xmlns:o="urn:schemas-microsoft-com:office:office" xmlns:oel="http://schemas.microsoft.com/office/2019/extlst" xmlns:r="http://schemas.openxmlformats.org/officeDocument/2006/relationships" xmlns:m="http://schemas.openxmlformats.org/officeDocument/2006/math" xmlns:v="urn:schemas-microsoft-com:vml" xmlns:wp14="http://schemas.microsoft.com/office/word/2010/wordprocessingDrawing" xmlns:wp="http://schemas.openxmlformats.org/drawingml/2006/wordprocessingDrawing" xmlns:w10="urn:schemas-microsoft-com:office:word" xmlns:w="http://schemas.openxmlformats.org/wordprocessingml/2006/main" xmlns:w14="http://schemas.microsoft.com/office/word/2010/wordml" xmlns:w15="http://schemas.microsoft.com/office/word/2012/wordml" xmlns:w16cex="http://schemas.microsoft.com/office/word/2018/wordml/cex" xmlns:w16cid="http://schemas.microsoft.com/office/word/2016/wordml/cid" xmlns:w16="http://schemas.microsoft.com/office/word/2018/wordml" xmlns:w16sdtdh="http://schemas.microsoft.com/office/word/2020/wordml/sdtdatahash" xmlns:w16se="http://schemas.microsoft.com/office/word/2015/wordml/symex" xmlns:wpg="http://schemas.microsoft.com/office/word/2010/wordprocessingGroup" xmlns:wpi="http://schemas.microsoft.com/office/word/2010/wordprocessingInk" xmlns:wne="http://schemas.microsoft.com/office/word/2006/wordml" xmlns:wps="http://schemas.microsoft.com/office/word/2010/wordprocessingShape" mc:Ignorable="w14 w15 w16se w16cid w16 w16cex w16sdtdh wp14">
+<w:endnotes xmlns:wpc="http://schemas.microsoft.com/office/word/2010/wordprocessingCanvas" xmlns:cx="http://schemas.microsoft.com/office/drawing/2014/chartex" xmlns:cx1="http://schemas.microsoft.com/office/drawing/2015/9/8/chartex" xmlns:cx2="http://schemas.microsoft.com/office/drawing/2015/10/21/chartex" xmlns:cx3="http://schemas.microsoft.com/office/drawing/2016/5/9/chartex" xmlns:cx4="http://schemas.microsoft.com/office/drawing/2016/5/10/chartex" xmlns:cx5="http://schemas.microsoft.com/office/drawing/2016/5/11/chartex" xmlns:cx6="http://schemas.microsoft.com/office/drawing/2016/5/12/chartex" xmlns:cx7="http://schemas.microsoft.com/office/drawing/2016/5/13/chartex" xmlns:cx8="http://schemas.microsoft.com/office/drawing/2016/5/14/chartex" xmlns:mc="http://schemas.openxmlformats.org/markup-compatibility/2006" xmlns:aink="http://schemas.microsoft.com/office/drawing/2016/ink" xmlns:am3d="http://schemas.microsoft.com/office/drawing/2017/model3d" xmlns:o="urn:schemas-microsoft-com:office:office" xmlns:r="http://schemas.openxmlformats.org/officeDocument/2006/relationships" xmlns:m="http://schemas.openxmlformats.org/officeDocument/2006/math" xmlns:v="urn:schemas-microsoft-com:vml" xmlns:wp14="http://schemas.microsoft.com/office/word/2010/wordprocessingDrawing" xmlns:wp="http://schemas.openxmlformats.org/drawingml/2006/wordprocessingDrawing" xmlns:w10="urn:schemas-microsoft-com:office:word" xmlns:w="http://schemas.openxmlformats.org/wordprocessingml/2006/main" xmlns:w14="http://schemas.microsoft.com/office/word/2010/wordml" xmlns:w15="http://schemas.microsoft.com/office/word/2012/wordml" xmlns:w16cex="http://schemas.microsoft.com/office/word/2018/wordml/cex" xmlns:w16cid="http://schemas.microsoft.com/office/word/2016/wordml/cid" xmlns:w16="http://schemas.microsoft.com/office/word/2018/wordml" xmlns:w16sdtdh="http://schemas.microsoft.com/office/word/2020/wordml/sdtdatahash" xmlns:w16se="http://schemas.microsoft.com/office/word/2015/wordml/symex" xmlns:wpg="http://schemas.microsoft.com/office/word/2010/wordprocessingGroup" xmlns:wpi="http://schemas.microsoft.com/office/word/2010/wordprocessingInk" xmlns:wne="http://schemas.microsoft.com/office/word/2006/wordml" xmlns:wps="http://schemas.microsoft.com/office/word/2010/wordprocessingShape" mc:Ignorable="w14 w15 w16se w16cid w16 w16cex w16sdtdh wp14">
   <w:endnote w:type="separator" w:id="-1">
     <w:p>
       <w:r>
@@ -1360,7 +1288,7 @@
 </file>
 
 <file path=word/footnotes.xml><?xml version="1.0" encoding="utf-8"?>
-<w:footnotes xmlns:wpc="http://schemas.microsoft.com/office/word/2010/wordprocessingCanvas" xmlns:cx="http://schemas.microsoft.com/office/drawing/2014/chartex" xmlns:cx1="http://schemas.microsoft.com/office/drawing/2015/9/8/chartex" xmlns:cx2="http://schemas.microsoft.com/office/drawing/2015/10/21/chartex" xmlns:cx3="http://schemas.microsoft.com/office/drawing/2016/5/9/chartex" xmlns:cx4="http://schemas.microsoft.com/office/drawing/2016/5/10/chartex" xmlns:cx5="http://schemas.microsoft.com/office/drawing/2016/5/11/chartex" xmlns:cx6="http://schemas.microsoft.com/office/drawing/2016/5/12/chartex" xmlns:cx7="http://schemas.microsoft.com/office/drawing/2016/5/13/chartex" xmlns:cx8="http://schemas.microsoft.com/office/drawing/2016/5/14/chartex" xmlns:mc="http://schemas.openxmlformats.org/markup-compatibility/2006" xmlns:aink="http://schemas.microsoft.com/office/drawing/2016/ink" xmlns:am3d="http://schemas.microsoft.com/office/drawing/2017/model3d" xmlns:o="urn:schemas-microsoft-com:office:office" xmlns:oel="http://schemas.microsoft.com/office/2019/extlst" xmlns:r="http://schemas.openxmlformats.org/officeDocument/2006/relationships" xmlns:m="http://schemas.openxmlformats.org/officeDocument/2006/math" xmlns:v="urn:schemas-microsoft-com:vml" xmlns:wp14="http://schemas.microsoft.com/office/word/2010/wordprocessingDrawing" xmlns:wp="http://schemas.openxmlformats.org/drawingml/2006/wordprocessingDrawing" xmlns:w10="urn:schemas-microsoft-com:office:word" xmlns:w="http://schemas.openxmlformats.org/wordprocessingml/2006/main" xmlns:w14="http://schemas.microsoft.com/office/word/2010/wordml" xmlns:w15="http://schemas.microsoft.com/office/word/2012/wordml" xmlns:w16cex="http://schemas.microsoft.com/office/word/2018/wordml/cex" xmlns:w16cid="http://schemas.microsoft.com/office/word/2016/wordml/cid" xmlns:w16="http://schemas.microsoft.com/office/word/2018/wordml" xmlns:w16sdtdh="http://schemas.microsoft.com/office/word/2020/wordml/sdtdatahash" xmlns:w16se="http://schemas.microsoft.com/office/word/2015/wordml/symex" xmlns:wpg="http://schemas.microsoft.com/office/word/2010/wordprocessingGroup" xmlns:wpi="http://schemas.microsoft.com/office/word/2010/wordprocessingInk" xmlns:wne="http://schemas.microsoft.com/office/word/2006/wordml" xmlns:wps="http://schemas.microsoft.com/office/word/2010/wordprocessingShape" mc:Ignorable="w14 w15 w16se w16cid w16 w16cex w16sdtdh wp14">
+<w:footnotes xmlns:wpc="http://schemas.microsoft.com/office/word/2010/wordprocessingCanvas" xmlns:cx="http://schemas.microsoft.com/office/drawing/2014/chartex" xmlns:cx1="http://schemas.microsoft.com/office/drawing/2015/9/8/chartex" xmlns:cx2="http://schemas.microsoft.com/office/drawing/2015/10/21/chartex" xmlns:cx3="http://schemas.microsoft.com/office/drawing/2016/5/9/chartex" xmlns:cx4="http://schemas.microsoft.com/office/drawing/2016/5/10/chartex" xmlns:cx5="http://schemas.microsoft.com/office/drawing/2016/5/11/chartex" xmlns:cx6="http://schemas.microsoft.com/office/drawing/2016/5/12/chartex" xmlns:cx7="http://schemas.microsoft.com/office/drawing/2016/5/13/chartex" xmlns:cx8="http://schemas.microsoft.com/office/drawing/2016/5/14/chartex" xmlns:mc="http://schemas.openxmlformats.org/markup-compatibility/2006" xmlns:aink="http://schemas.microsoft.com/office/drawing/2016/ink" xmlns:am3d="http://schemas.microsoft.com/office/drawing/2017/model3d" xmlns:o="urn:schemas-microsoft-com:office:office" xmlns:r="http://schemas.openxmlformats.org/officeDocument/2006/relationships" xmlns:m="http://schemas.openxmlformats.org/officeDocument/2006/math" xmlns:v="urn:schemas-microsoft-com:vml" xmlns:wp14="http://schemas.microsoft.com/office/word/2010/wordprocessingDrawing" xmlns:wp="http://schemas.openxmlformats.org/drawingml/2006/wordprocessingDrawing" xmlns:w10="urn:schemas-microsoft-com:office:word" xmlns:w="http://schemas.openxmlformats.org/wordprocessingml/2006/main" xmlns:w14="http://schemas.microsoft.com/office/word/2010/wordml" xmlns:w15="http://schemas.microsoft.com/office/word/2012/wordml" xmlns:w16cex="http://schemas.microsoft.com/office/word/2018/wordml/cex" xmlns:w16cid="http://schemas.microsoft.com/office/word/2016/wordml/cid" xmlns:w16="http://schemas.microsoft.com/office/word/2018/wordml" xmlns:w16sdtdh="http://schemas.microsoft.com/office/word/2020/wordml/sdtdatahash" xmlns:w16se="http://schemas.microsoft.com/office/word/2015/wordml/symex" xmlns:wpg="http://schemas.microsoft.com/office/word/2010/wordprocessingGroup" xmlns:wpi="http://schemas.microsoft.com/office/word/2010/wordprocessingInk" xmlns:wne="http://schemas.microsoft.com/office/word/2006/wordml" xmlns:wps="http://schemas.microsoft.com/office/word/2010/wordprocessingShape" mc:Ignorable="w14 w15 w16se w16cid w16 w16cex w16sdtdh wp14">
   <w:footnote w:type="separator" w:id="-1">
     <w:p>
       <w:r>
@@ -1372,6 +1300,38 @@
     <w:p>
       <w:r>
         <w:continuationSeparator/>
+      </w:r>
+    </w:p>
+  </w:footnote>
+  <w:footnote w:id="1">
+    <w:p>
+      <w:pPr>
+        <w:pStyle w:val="FootnoteText"/>
+      </w:pPr>
+      <w:r>
+        <w:rPr>
+          <w:rStyle w:val="FootnoteReference"/>
+        </w:rPr>
+        <w:footnoteRef/>
+      </w:r>
+      <w:r>
+        <w:t xml:space="preserve"> </w:t>
+      </w:r>
+      <w:r>
+        <w:t xml:space="preserve">Generation of default config is done only if there is </w:t>
+      </w:r>
+      <w:r>
+        <w:rPr>
+          <w:b/>
+          <w:bCs/>
+        </w:rPr>
+        <w:t>no</w:t>
+      </w:r>
+      <w:r>
+        <w:t xml:space="preserve"> config file</w:t>
+      </w:r>
+      <w:r>
+        <w:t>, but if config file exists but the program fails to load it (bad format etc..) the program terminates.</w:t>
       </w:r>
     </w:p>
   </w:footnote>
@@ -1379,7 +1339,7 @@
 </file>
 
 <file path=word/numbering.xml><?xml version="1.0" encoding="utf-8"?>
-<w:numbering xmlns:wpc="http://schemas.microsoft.com/office/word/2010/wordprocessingCanvas" xmlns:cx="http://schemas.microsoft.com/office/drawing/2014/chartex" xmlns:cx1="http://schemas.microsoft.com/office/drawing/2015/9/8/chartex" xmlns:cx2="http://schemas.microsoft.com/office/drawing/2015/10/21/chartex" xmlns:cx3="http://schemas.microsoft.com/office/drawing/2016/5/9/chartex" xmlns:cx4="http://schemas.microsoft.com/office/drawing/2016/5/10/chartex" xmlns:cx5="http://schemas.microsoft.com/office/drawing/2016/5/11/chartex" xmlns:cx6="http://schemas.microsoft.com/office/drawing/2016/5/12/chartex" xmlns:cx7="http://schemas.microsoft.com/office/drawing/2016/5/13/chartex" xmlns:cx8="http://schemas.microsoft.com/office/drawing/2016/5/14/chartex" xmlns:mc="http://schemas.openxmlformats.org/markup-compatibility/2006" xmlns:aink="http://schemas.microsoft.com/office/drawing/2016/ink" xmlns:am3d="http://schemas.microsoft.com/office/drawing/2017/model3d" xmlns:o="urn:schemas-microsoft-com:office:office" xmlns:oel="http://schemas.microsoft.com/office/2019/extlst" xmlns:r="http://schemas.openxmlformats.org/officeDocument/2006/relationships" xmlns:m="http://schemas.openxmlformats.org/officeDocument/2006/math" xmlns:v="urn:schemas-microsoft-com:vml" xmlns:wp14="http://schemas.microsoft.com/office/word/2010/wordprocessingDrawing" xmlns:wp="http://schemas.openxmlformats.org/drawingml/2006/wordprocessingDrawing" xmlns:w10="urn:schemas-microsoft-com:office:word" xmlns:w="http://schemas.openxmlformats.org/wordprocessingml/2006/main" xmlns:w14="http://schemas.microsoft.com/office/word/2010/wordml" xmlns:w15="http://schemas.microsoft.com/office/word/2012/wordml" xmlns:w16cex="http://schemas.microsoft.com/office/word/2018/wordml/cex" xmlns:w16cid="http://schemas.microsoft.com/office/word/2016/wordml/cid" xmlns:w16="http://schemas.microsoft.com/office/word/2018/wordml" xmlns:w16sdtdh="http://schemas.microsoft.com/office/word/2020/wordml/sdtdatahash" xmlns:w16se="http://schemas.microsoft.com/office/word/2015/wordml/symex" xmlns:wpg="http://schemas.microsoft.com/office/word/2010/wordprocessingGroup" xmlns:wpi="http://schemas.microsoft.com/office/word/2010/wordprocessingInk" xmlns:wne="http://schemas.microsoft.com/office/word/2006/wordml" xmlns:wps="http://schemas.microsoft.com/office/word/2010/wordprocessingShape" mc:Ignorable="w14 w15 w16se w16cid w16 w16cex w16sdtdh wp14">
+<w:numbering xmlns:wpc="http://schemas.microsoft.com/office/word/2010/wordprocessingCanvas" xmlns:cx="http://schemas.microsoft.com/office/drawing/2014/chartex" xmlns:cx1="http://schemas.microsoft.com/office/drawing/2015/9/8/chartex" xmlns:cx2="http://schemas.microsoft.com/office/drawing/2015/10/21/chartex" xmlns:cx3="http://schemas.microsoft.com/office/drawing/2016/5/9/chartex" xmlns:cx4="http://schemas.microsoft.com/office/drawing/2016/5/10/chartex" xmlns:cx5="http://schemas.microsoft.com/office/drawing/2016/5/11/chartex" xmlns:cx6="http://schemas.microsoft.com/office/drawing/2016/5/12/chartex" xmlns:cx7="http://schemas.microsoft.com/office/drawing/2016/5/13/chartex" xmlns:cx8="http://schemas.microsoft.com/office/drawing/2016/5/14/chartex" xmlns:mc="http://schemas.openxmlformats.org/markup-compatibility/2006" xmlns:aink="http://schemas.microsoft.com/office/drawing/2016/ink" xmlns:am3d="http://schemas.microsoft.com/office/drawing/2017/model3d" xmlns:o="urn:schemas-microsoft-com:office:office" xmlns:r="http://schemas.openxmlformats.org/officeDocument/2006/relationships" xmlns:m="http://schemas.openxmlformats.org/officeDocument/2006/math" xmlns:v="urn:schemas-microsoft-com:vml" xmlns:wp14="http://schemas.microsoft.com/office/word/2010/wordprocessingDrawing" xmlns:wp="http://schemas.openxmlformats.org/drawingml/2006/wordprocessingDrawing" xmlns:w10="urn:schemas-microsoft-com:office:word" xmlns:w="http://schemas.openxmlformats.org/wordprocessingml/2006/main" xmlns:w14="http://schemas.microsoft.com/office/word/2010/wordml" xmlns:w15="http://schemas.microsoft.com/office/word/2012/wordml" xmlns:w16cex="http://schemas.microsoft.com/office/word/2018/wordml/cex" xmlns:w16cid="http://schemas.microsoft.com/office/word/2016/wordml/cid" xmlns:w16="http://schemas.microsoft.com/office/word/2018/wordml" xmlns:w16sdtdh="http://schemas.microsoft.com/office/word/2020/wordml/sdtdatahash" xmlns:w16se="http://schemas.microsoft.com/office/word/2015/wordml/symex" xmlns:wpg="http://schemas.microsoft.com/office/word/2010/wordprocessingGroup" xmlns:wpi="http://schemas.microsoft.com/office/word/2010/wordprocessingInk" xmlns:wne="http://schemas.microsoft.com/office/word/2006/wordml" xmlns:wps="http://schemas.microsoft.com/office/word/2010/wordprocessingShape" mc:Ignorable="w14 w15 w16se w16cid w16 w16cex w16sdtdh wp14">
   <w:abstractNum w:abstractNumId="0" w15:restartNumberingAfterBreak="0">
     <w:nsid w:val="48A10DC1"/>
     <w:multiLevelType w:val="multilevel"/>
@@ -1475,7 +1435,7 @@
       </w:pPr>
     </w:lvl>
   </w:abstractNum>
-  <w:num w:numId="1" w16cid:durableId="2112699950">
+  <w:num w:numId="1">
     <w:abstractNumId w:val="0"/>
   </w:num>
 </w:numbering>

</xml_diff>